<commit_message>
Week 2 - JUnit, Mockito and SL4J
Added Week 2 - JUnit, Mockito and SL4J Hands-on
</commit_message>
<xml_diff>
--- a/Week 2 - JUnit, Mockito and SL4J/Week 2 - Mockito Exercises.docx
+++ b/Week 2 - JUnit, Mockito and SL4J/Week 2 - Mockito Exercises.docx
@@ -2543,15 +2543,13 @@
       </w:pPr>
       <w:r>
         <w:rPr>
-          <w:rFonts w:ascii="Times New Roman" w:hAnsi="Times New Roman" w:cs="Times New Roman"/>
           <w:noProof/>
-          <w:lang w:val="en-US"/>
         </w:rPr>
         <w:drawing>
-          <wp:inline distT="0" distB="0" distL="0" distR="0" wp14:anchorId="50B31DAD" wp14:editId="5E79E1A7">
-            <wp:extent cx="2084837" cy="1632284"/>
-            <wp:effectExtent l="0" t="0" r="0" b="6350"/>
-            <wp:docPr id="1166333227" name="Picture 1"/>
+          <wp:inline distT="0" distB="0" distL="0" distR="0" wp14:anchorId="43112DFD" wp14:editId="0D31C7A3">
+            <wp:extent cx="5731510" cy="1450975"/>
+            <wp:effectExtent l="0" t="0" r="2540" b="0"/>
+            <wp:docPr id="1022890554" name="Picture 1"/>
             <wp:cNvGraphicFramePr>
               <a:graphicFrameLocks xmlns:a="http://schemas.openxmlformats.org/drawingml/2006/main" noChangeAspect="1"/>
             </wp:cNvGraphicFramePr>
@@ -2559,41 +2557,23 @@
               <a:graphicData uri="http://schemas.openxmlformats.org/drawingml/2006/picture">
                 <pic:pic xmlns:pic="http://schemas.openxmlformats.org/drawingml/2006/picture">
                   <pic:nvPicPr>
-                    <pic:cNvPr id="0" name="Picture 1"/>
-                    <pic:cNvPicPr>
-                      <a:picLocks noChangeAspect="1" noChangeArrowheads="1"/>
-                    </pic:cNvPicPr>
+                    <pic:cNvPr id="1022890554" name=""/>
+                    <pic:cNvPicPr/>
                   </pic:nvPicPr>
-                  <pic:blipFill rotWithShape="1">
-                    <a:blip r:embed="rId6" cstate="print">
-                      <a:extLst>
-                        <a:ext uri="{28A0092B-C50C-407E-A947-70E740481C1C}">
-                          <a14:useLocalDpi xmlns:a14="http://schemas.microsoft.com/office/drawing/2010/main" val="0"/>
-                        </a:ext>
-                      </a:extLst>
-                    </a:blip>
-                    <a:srcRect l="27709" t="14542" r="35825" b="19688"/>
+                  <pic:blipFill>
+                    <a:blip r:embed="rId6"/>
                     <a:stretch>
                       <a:fillRect/>
                     </a:stretch>
                   </pic:blipFill>
-                  <pic:spPr bwMode="auto">
+                  <pic:spPr>
                     <a:xfrm>
                       <a:off x="0" y="0"/>
-                      <a:ext cx="2085199" cy="1632567"/>
+                      <a:ext cx="5731510" cy="1450975"/>
                     </a:xfrm>
                     <a:prstGeom prst="rect">
                       <a:avLst/>
                     </a:prstGeom>
-                    <a:noFill/>
-                    <a:ln>
-                      <a:noFill/>
-                    </a:ln>
-                    <a:extLst>
-                      <a:ext uri="{53640926-AAD7-44D8-BBD7-CCE9431645EC}">
-                        <a14:shadowObscured xmlns:a14="http://schemas.microsoft.com/office/drawing/2010/main"/>
-                      </a:ext>
-                    </a:extLst>
                   </pic:spPr>
                 </pic:pic>
               </a:graphicData>
@@ -4997,19 +4977,13 @@
       </w:pPr>
       <w:r>
         <w:rPr>
-          <w:rFonts w:ascii="Times New Roman" w:hAnsi="Times New Roman" w:cs="Times New Roman"/>
-          <w:b/>
-          <w:bCs/>
           <w:noProof/>
-          <w:sz w:val="32"/>
-          <w:szCs w:val="32"/>
-          <w:lang w:val="en-US"/>
         </w:rPr>
         <w:drawing>
-          <wp:inline distT="0" distB="0" distL="0" distR="0" wp14:anchorId="7FB36D08" wp14:editId="755ECE68">
-            <wp:extent cx="1905000" cy="1619250"/>
-            <wp:effectExtent l="0" t="0" r="0" b="0"/>
-            <wp:docPr id="2016577478" name="Picture 2"/>
+          <wp:inline distT="0" distB="0" distL="0" distR="0" wp14:anchorId="658F32A3" wp14:editId="43E86A5F">
+            <wp:extent cx="5731510" cy="1351915"/>
+            <wp:effectExtent l="0" t="0" r="2540" b="635"/>
+            <wp:docPr id="896849711" name="Picture 1"/>
             <wp:cNvGraphicFramePr>
               <a:graphicFrameLocks xmlns:a="http://schemas.openxmlformats.org/drawingml/2006/main" noChangeAspect="1"/>
             </wp:cNvGraphicFramePr>
@@ -5017,41 +4991,23 @@
               <a:graphicData uri="http://schemas.openxmlformats.org/drawingml/2006/picture">
                 <pic:pic xmlns:pic="http://schemas.openxmlformats.org/drawingml/2006/picture">
                   <pic:nvPicPr>
-                    <pic:cNvPr id="0" name="Picture 2"/>
-                    <pic:cNvPicPr>
-                      <a:picLocks noChangeAspect="1" noChangeArrowheads="1"/>
-                    </pic:cNvPicPr>
+                    <pic:cNvPr id="896849711" name=""/>
+                    <pic:cNvPicPr/>
                   </pic:nvPicPr>
-                  <pic:blipFill rotWithShape="1">
-                    <a:blip r:embed="rId7" cstate="print">
-                      <a:extLst>
-                        <a:ext uri="{28A0092B-C50C-407E-A947-70E740481C1C}">
-                          <a14:useLocalDpi xmlns:a14="http://schemas.microsoft.com/office/drawing/2010/main" val="0"/>
-                        </a:ext>
-                      </a:extLst>
-                    </a:blip>
-                    <a:srcRect l="27864" t="14113" r="38832" b="21623"/>
+                  <pic:blipFill>
+                    <a:blip r:embed="rId7"/>
                     <a:stretch>
                       <a:fillRect/>
                     </a:stretch>
                   </pic:blipFill>
-                  <pic:spPr bwMode="auto">
+                  <pic:spPr>
                     <a:xfrm>
                       <a:off x="0" y="0"/>
-                      <a:ext cx="1905000" cy="1619250"/>
+                      <a:ext cx="5731510" cy="1351915"/>
                     </a:xfrm>
                     <a:prstGeom prst="rect">
                       <a:avLst/>
                     </a:prstGeom>
-                    <a:noFill/>
-                    <a:ln>
-                      <a:noFill/>
-                    </a:ln>
-                    <a:extLst>
-                      <a:ext uri="{53640926-AAD7-44D8-BBD7-CCE9431645EC}">
-                        <a14:shadowObscured xmlns:a14="http://schemas.microsoft.com/office/drawing/2010/main"/>
-                      </a:ext>
-                    </a:extLst>
                   </pic:spPr>
                 </pic:pic>
               </a:graphicData>
@@ -5059,6 +5015,18 @@
           </wp:inline>
         </w:drawing>
       </w:r>
+    </w:p>
+    <w:p>
+      <w:pPr>
+        <w:rPr>
+          <w:rFonts w:ascii="Times New Roman" w:hAnsi="Times New Roman" w:cs="Times New Roman"/>
+          <w:b/>
+          <w:bCs/>
+          <w:sz w:val="32"/>
+          <w:szCs w:val="32"/>
+          <w:lang w:val="en-US"/>
+        </w:rPr>
+      </w:pPr>
     </w:p>
     <w:p>
       <w:pPr>
@@ -9721,23 +9689,7 @@
           <w:rFonts w:ascii="Times New Roman" w:hAnsi="Times New Roman" w:cs="Times New Roman"/>
           <w:lang w:val="en-US"/>
         </w:rPr>
-        <w:t xml:space="preserve">String </w:t>
-      </w:r>
-      <w:proofErr w:type="spellStart"/>
-      <w:r>
-        <w:rPr>
-          <w:rFonts w:ascii="Times New Roman" w:hAnsi="Times New Roman" w:cs="Times New Roman"/>
-          <w:lang w:val="en-US"/>
-        </w:rPr>
-        <w:t>userId</w:t>
-      </w:r>
-      <w:proofErr w:type="spellEnd"/>
-      <w:r>
-        <w:rPr>
-          <w:rFonts w:ascii="Times New Roman" w:hAnsi="Times New Roman" w:cs="Times New Roman"/>
-          <w:lang w:val="en-US"/>
-        </w:rPr>
-        <w:t>, double amount) {</w:t>
+        <w:t>String userId, double amount) {</w:t>
       </w:r>
     </w:p>
     <w:p>

</xml_diff>